<commit_message>
Se adjunto link del diagrama
</commit_message>
<xml_diff>
--- a/Documentacion proyecto 2 programacion.docx
+++ b/Documentacion proyecto 2 programacion.docx
@@ -639,8 +639,20 @@
         <w:t xml:space="preserve"> proyecto integra algoritmos de búsqueda, programación orientada a objetos y gestión eficiente de recursos para crear un juego interactivo que combina entretenimiento con fundamentos sólidos de programación. La arquitectura modular, el uso de librerías estándar y la aplicación de patrones de diseño garantizan un sistema robusto, escalable y mantenible.</w:t>
       </w:r>
     </w:p>
-    <w:p/>
-    <w:p/>
+    <w:p>
+      <w:r>
+        <w:t>Adjunto link del diagrama.</w:t>
+      </w:r>
+      <w:r>
+        <w:br/>
+      </w:r>
+      <w:r>
+        <w:t>https://miro.com/welcomeonboard/dVp4SEZBRldwRlZneU1QejBkUVg1bXJORkVPZTJrUWZFVndQcFVQZU94bzI1TmJKNkpxQUNIek1VaE81ZzV3TENFMGFJbmpVb3B0eFBvN1pZZjVpejVVeGVzUm1XSWpocGwxM0lTRFZPMGx0WVlrQUwvb0tJbUsvOVh3dWozelp0R2lncW1vRmFBVnlLcVJzTmdFdlNRPT0hdjE=?share_link_id=918984115204</w:t>
+      </w:r>
+      <w:r>
+        <w:br/>
+      </w:r>
+    </w:p>
     <w:sectPr>
       <w:pgSz w:w="12240" w:h="15840"/>
       <w:pgMar w:top="1417" w:right="1701" w:bottom="1417" w:left="1701" w:header="708" w:footer="708" w:gutter="0"/>
@@ -1350,6 +1362,7 @@
   <w:style w:type="character" w:default="1" w:styleId="Fuentedeprrafopredeter">
     <w:name w:val="Default Paragraph Font"/>
     <w:uiPriority w:val="1"/>
+    <w:semiHidden/>
     <w:unhideWhenUsed/>
   </w:style>
   <w:style w:type="table" w:default="1" w:styleId="Tablanormal">

</xml_diff>

<commit_message>
Update Documentacion proyecto 2 programacion.docx
</commit_message>
<xml_diff>
--- a/Documentacion proyecto 2 programacion.docx
+++ b/Documentacion proyecto 2 programacion.docx
@@ -409,14 +409,28 @@
         <w:rPr>
           <w:color w:val="000000" w:themeColor="text1"/>
         </w:rPr>
-        <w:t>pygame.time.get_ticks</w:t>
+        <w:t>pygame.time.get_</w:t>
+      </w:r>
+      <w:proofErr w:type="gramStart"/>
+      <w:r>
+        <w:rPr>
+          <w:color w:val="000000" w:themeColor="text1"/>
+        </w:rPr>
+        <w:t>ticks</w:t>
       </w:r>
       <w:proofErr w:type="spellEnd"/>
       <w:r>
         <w:rPr>
           <w:color w:val="000000" w:themeColor="text1"/>
         </w:rPr>
-        <w:t>() para evitar bloqueos. Finalmente, los puntajes se almacenan en JSON con manejo de excepciones para garantizar la integridad de los datos.</w:t>
+        <w:t>(</w:t>
+      </w:r>
+      <w:proofErr w:type="gramEnd"/>
+      <w:r>
+        <w:rPr>
+          <w:color w:val="000000" w:themeColor="text1"/>
+        </w:rPr>
+        <w:t>) para evitar bloqueos. Finalmente, los puntajes se almacenan en JSON con manejo de excepciones para garantizar la integridad de los datos.</w:t>
       </w:r>
     </w:p>
     <w:p>
@@ -521,10 +535,12 @@
         <w:t xml:space="preserve"> 2.x para la interfaz gráfica y el manejo de eventos. Se utilizan módulos estándar como </w:t>
       </w:r>
       <w:proofErr w:type="spellStart"/>
+      <w:proofErr w:type="gramStart"/>
       <w:r>
         <w:t>collections.deque</w:t>
       </w:r>
       <w:proofErr w:type="spellEnd"/>
+      <w:proofErr w:type="gramEnd"/>
       <w:r>
         <w:t xml:space="preserve">, </w:t>
       </w:r>
@@ -600,7 +616,15 @@
       </w:r>
       <w:proofErr w:type="spellEnd"/>
       <w:r>
-        <w:t xml:space="preserve"> se utiliza para el renderizado gráfico con celdas de 30×30 píxeles, detección de colisiones y control de eventos de teclado y mouse, además de mantener un FPS constante. JSON permite la persistencia de puntajes en estructuras organizadas por modo de juego, con nombre, puntos y fecha. La estructura </w:t>
+        <w:t xml:space="preserve"> se utiliza para el renderizado gráfico con celdas de 30×30 píxeles, detección de colisiones y control de eventos de teclado y </w:t>
+      </w:r>
+      <w:proofErr w:type="gramStart"/>
+      <w:r>
+        <w:t>mouse</w:t>
+      </w:r>
+      <w:proofErr w:type="gramEnd"/>
+      <w:r>
+        <w:t xml:space="preserve">, además de mantener un FPS constante. JSON permite la persistencia de puntajes en estructuras organizadas por modo de juego, con nombre, puntos y fecha. La estructura </w:t>
       </w:r>
       <w:proofErr w:type="spellStart"/>
       <w:r>
@@ -646,8 +670,16 @@
       <w:r>
         <w:br/>
       </w:r>
-      <w:r>
-        <w:t>https://miro.com/welcomeonboard/dVp4SEZBRldwRlZneU1QejBkUVg1bXJORkVPZTJrUWZFVndQcFVQZU94bzI1TmJKNkpxQUNIek1VaE81ZzV3TENFMGFJbmpVb3B0eFBvN1pZZjVpejVVeGVzUm1XSWpocGwxM0lTRFZPMGx0WVlrQUwvb0tJbUsvOVh3dWozelp0R2lncW1vRmFBVnlLcVJzTmdFdlNRPT0hdjE=?share_link_id=918984115204</w:t>
+      <w:hyperlink r:id="rId6" w:history="1">
+        <w:r>
+          <w:rPr>
+            <w:rStyle w:val="Hipervnculo"/>
+          </w:rPr>
+          <w:t>https://miro.com/welcomeonboard/dVp4SEZBRldwRlZneU1QejBkUVg1bXJORkVPZTJrUWZFVndQcFVQZU94bzI1TmJKNkpxQUNIek1VaE81ZzV3TENFMGFJbmpVb3B0eFBvN1pZZjVpejVVeGVzUm1XSWpocGwxM0lTRFZPMGx0WVlrQUwvb0tJbUsvOVh3dWozelp0R2lncW1vRmFBVnlLcVJzTmdFdlNRPT0hdjE=?share_link_id=918984115204</w:t>
+        </w:r>
+      </w:hyperlink>
+      <w:r>
+        <w:t xml:space="preserve"> </w:t>
       </w:r>
       <w:r>
         <w:br/>
@@ -1675,6 +1707,29 @@
       <w:spacing w:val="5"/>
     </w:rPr>
   </w:style>
+  <w:style w:type="character" w:styleId="Hipervnculo">
+    <w:name w:val="Hyperlink"/>
+    <w:basedOn w:val="Fuentedeprrafopredeter"/>
+    <w:uiPriority w:val="99"/>
+    <w:unhideWhenUsed/>
+    <w:rsid w:val="00265A9C"/>
+    <w:rPr>
+      <w:color w:val="467886" w:themeColor="hyperlink"/>
+      <w:u w:val="single"/>
+    </w:rPr>
+  </w:style>
+  <w:style w:type="character" w:styleId="Mencinsinresolver">
+    <w:name w:val="Unresolved Mention"/>
+    <w:basedOn w:val="Fuentedeprrafopredeter"/>
+    <w:uiPriority w:val="99"/>
+    <w:semiHidden/>
+    <w:unhideWhenUsed/>
+    <w:rsid w:val="00265A9C"/>
+    <w:rPr>
+      <w:color w:val="605E5C"/>
+      <w:shd w:val="clear" w:color="auto" w:fill="E1DFDD"/>
+    </w:rPr>
+  </w:style>
 </w:styles>
 </file>
 

</xml_diff>